<commit_message>
Renamed project, updated documentation
</commit_message>
<xml_diff>
--- a/Readme.docx
+++ b/Readme.docx
@@ -40,45 +40,49 @@
         <w:t>.</w:t>
       </w:r>
     </w:p>
-    <w:p/>
-    <w:p>
-      <w:pPr>
-        <w:pStyle w:val="Title"/>
-      </w:pPr>
-      <w:r>
-        <w:t>Error Database</w:t>
-      </w:r>
-    </w:p>
-    <w:p>
-      <w:r>
-        <w:t>Error database is located on project directory. “</w:t>
-      </w:r>
-      <w:proofErr w:type="spellStart"/>
-      <w:r>
-        <w:t>Vinco.Elmah.Everywhere</w:t>
-      </w:r>
-      <w:proofErr w:type="spellEnd"/>
-      <w:r>
-        <w:t>\Source\</w:t>
-      </w:r>
-      <w:proofErr w:type="spellStart"/>
-      <w:r>
-        <w:t>ErrorWebSite</w:t>
-      </w:r>
-      <w:proofErr w:type="spellEnd"/>
-      <w:r>
-        <w:t>\</w:t>
-      </w:r>
-      <w:proofErr w:type="spellStart"/>
-      <w:r>
-        <w:t>App_Data</w:t>
-      </w:r>
-      <w:proofErr w:type="spellEnd"/>
-      <w:r>
-        <w:t>”</w:t>
-      </w:r>
-    </w:p>
-    <w:p>
+    <w:p>
+      <w:pPr>
+        <w:pStyle w:val="Heading1"/>
+      </w:pPr>
+      <w:r>
+        <w:t>Minimum Requirements</w:t>
+      </w:r>
+    </w:p>
+    <w:p>
+      <w:pPr>
+        <w:pStyle w:val="ListParagraph"/>
+        <w:numPr>
+          <w:ilvl w:val="0"/>
+          <w:numId w:val="2"/>
+        </w:numPr>
+      </w:pPr>
+      <w:r>
+        <w:t>.NET Framework 4.0</w:t>
+      </w:r>
+    </w:p>
+    <w:p>
+      <w:pPr>
+        <w:pStyle w:val="ListParagraph"/>
+        <w:numPr>
+          <w:ilvl w:val="0"/>
+          <w:numId w:val="2"/>
+        </w:numPr>
+      </w:pPr>
+      <w:r>
+        <w:t>ASP.NET MVC 3</w:t>
+      </w:r>
+    </w:p>
+    <w:p>
+      <w:pPr>
+        <w:pStyle w:val="ListParagraph"/>
+        <w:numPr>
+          <w:ilvl w:val="0"/>
+          <w:numId w:val="2"/>
+        </w:numPr>
+      </w:pPr>
+      <w:r>
+        <w:t>SQL SERVER 2000</w:t>
+      </w:r>
       <w:bookmarkStart w:id="0" w:name="_GoBack"/>
       <w:bookmarkEnd w:id="0"/>
     </w:p>
@@ -87,6 +91,44 @@
         <w:pStyle w:val="Title"/>
       </w:pPr>
       <w:r>
+        <w:t>Error Database</w:t>
+      </w:r>
+    </w:p>
+    <w:p>
+      <w:r>
+        <w:t>Error database is located on project directory. “</w:t>
+      </w:r>
+      <w:proofErr w:type="spellStart"/>
+      <w:r>
+        <w:t>Vinco.Elmah.Everywhere</w:t>
+      </w:r>
+      <w:proofErr w:type="spellEnd"/>
+      <w:r>
+        <w:t>\Source\</w:t>
+      </w:r>
+      <w:proofErr w:type="spellStart"/>
+      <w:r>
+        <w:t>ErrorWebSite</w:t>
+      </w:r>
+      <w:proofErr w:type="spellEnd"/>
+      <w:r>
+        <w:t>\</w:t>
+      </w:r>
+      <w:proofErr w:type="spellStart"/>
+      <w:r>
+        <w:t>App_Data</w:t>
+      </w:r>
+      <w:proofErr w:type="spellEnd"/>
+      <w:r>
+        <w:t>”</w:t>
+      </w:r>
+    </w:p>
+    <w:p/>
+    <w:p>
+      <w:pPr>
+        <w:pStyle w:val="Title"/>
+      </w:pPr>
+      <w:r>
         <w:t>Error web site</w:t>
       </w:r>
     </w:p>
@@ -109,7 +151,7 @@
         <w:t>http://loc</w:t>
       </w:r>
       <w:r>
-        <w:t>alhost:11079/.</w:t>
+        <w:t>alhost:11079/</w:t>
       </w:r>
     </w:p>
     <w:p>
@@ -149,7 +191,11 @@
       </w:r>
       <w:proofErr w:type="spellEnd"/>
     </w:p>
-    <w:p/>
+    <w:p>
+      <w:pPr>
+        <w:pStyle w:val="ListParagraph"/>
+      </w:pPr>
+    </w:p>
     <w:p>
       <w:pPr>
         <w:pStyle w:val="Title"/>
@@ -2997,13 +3043,7 @@
         <w:pStyle w:val="NoSpacing"/>
       </w:pPr>
       <w:r>
-        <w:t>You can configure error logging</w:t>
-      </w:r>
-      <w:r>
-        <w:t xml:space="preserve"> in code</w:t>
-      </w:r>
-      <w:r>
-        <w:t xml:space="preserve"> as indicated in the following example.</w:t>
+        <w:t>You can configure error logging in code as indicated in the following example.</w:t>
       </w:r>
     </w:p>
     <w:p>
@@ -3748,22 +3788,7 @@
     </w:p>
     <w:p>
       <w:r>
-        <w:t>To use WCF service error logging</w:t>
-      </w:r>
-      <w:r>
-        <w:t>, you should</w:t>
-      </w:r>
-      <w:r>
-        <w:t xml:space="preserve"> configure service behaviour</w:t>
-      </w:r>
-      <w:r>
-        <w:t xml:space="preserve"> in configuration file or in code. You can configure </w:t>
-      </w:r>
-      <w:r>
-        <w:t>error</w:t>
-      </w:r>
-      <w:r>
-        <w:t xml:space="preserve"> logging as indicated in the following example. </w:t>
+        <w:t xml:space="preserve">To use WCF service error logging, you should configure service behaviour in configuration file or in code. You can configure error logging as indicated in the following example. </w:t>
       </w:r>
     </w:p>
     <w:p>
@@ -4807,8 +4832,18 @@
           <w:sz w:val="19"/>
           <w:szCs w:val="19"/>
         </w:rPr>
-        <w:t>My</w:t>
-      </w:r>
+        <w:t>MyService</w:t>
+      </w:r>
+      <w:proofErr w:type="spellEnd"/>
+      <w:r>
+        <w:rPr>
+          <w:rFonts w:ascii="Consolas" w:hAnsi="Consolas" w:cs="Consolas"/>
+          <w:sz w:val="19"/>
+          <w:szCs w:val="19"/>
+        </w:rPr>
+        <w:t xml:space="preserve"> : </w:t>
+      </w:r>
+      <w:proofErr w:type="spellStart"/>
       <w:r>
         <w:rPr>
           <w:rFonts w:ascii="Consolas" w:hAnsi="Consolas" w:cs="Consolas"/>
@@ -4816,35 +4851,7 @@
           <w:sz w:val="19"/>
           <w:szCs w:val="19"/>
         </w:rPr>
-        <w:t>Service</w:t>
-      </w:r>
-      <w:proofErr w:type="spellEnd"/>
-      <w:r>
-        <w:rPr>
-          <w:rFonts w:ascii="Consolas" w:hAnsi="Consolas" w:cs="Consolas"/>
-          <w:sz w:val="19"/>
-          <w:szCs w:val="19"/>
-        </w:rPr>
-        <w:t xml:space="preserve"> : </w:t>
-      </w:r>
-      <w:proofErr w:type="spellStart"/>
-      <w:r>
-        <w:rPr>
-          <w:rFonts w:ascii="Consolas" w:hAnsi="Consolas" w:cs="Consolas"/>
-          <w:color w:val="2B91AF"/>
-          <w:sz w:val="19"/>
-          <w:szCs w:val="19"/>
-        </w:rPr>
-        <w:t>IMy</w:t>
-      </w:r>
-      <w:r>
-        <w:rPr>
-          <w:rFonts w:ascii="Consolas" w:hAnsi="Consolas" w:cs="Consolas"/>
-          <w:color w:val="2B91AF"/>
-          <w:sz w:val="19"/>
-          <w:szCs w:val="19"/>
-        </w:rPr>
-        <w:t>Service</w:t>
+        <w:t>IMyService</w:t>
       </w:r>
       <w:proofErr w:type="spellEnd"/>
     </w:p>
@@ -4890,6 +4897,1004 @@
         <w:spacing w:after="0" w:line="240" w:lineRule="auto"/>
         <w:rPr>
           <w:rFonts w:ascii="Consolas" w:hAnsi="Consolas" w:cs="Consolas"/>
+          <w:sz w:val="19"/>
+          <w:szCs w:val="19"/>
+        </w:rPr>
+      </w:pPr>
+    </w:p>
+    <w:p>
+      <w:pPr>
+        <w:pStyle w:val="Title"/>
+      </w:pPr>
+      <w:r>
+        <w:t>Security</w:t>
+      </w:r>
+    </w:p>
+    <w:p>
+      <w:pPr>
+        <w:pStyle w:val="Heading1"/>
+      </w:pPr>
+      <w:r>
+        <w:t>Enable or Disable Security</w:t>
+      </w:r>
+    </w:p>
+    <w:p>
+      <w:r>
+        <w:t xml:space="preserve">You can enable or disable security for error viewing website by editing </w:t>
+      </w:r>
+      <w:proofErr w:type="spellStart"/>
+      <w:r>
+        <w:t>Web.config</w:t>
+      </w:r>
+      <w:proofErr w:type="spellEnd"/>
+      <w:r>
+        <w:t xml:space="preserve"> </w:t>
+      </w:r>
+      <w:r>
+        <w:t xml:space="preserve">file in </w:t>
+      </w:r>
+      <w:proofErr w:type="spellStart"/>
+      <w:r>
+        <w:t>Elmah.Everywhere.WebSite</w:t>
+      </w:r>
+      <w:proofErr w:type="spellEnd"/>
+      <w:r>
+        <w:t xml:space="preserve">. </w:t>
+      </w:r>
+      <w:r>
+        <w:t xml:space="preserve">To </w:t>
+      </w:r>
+      <w:r>
+        <w:t>enable</w:t>
+      </w:r>
+      <w:r>
+        <w:t xml:space="preserve"> security set </w:t>
+      </w:r>
+      <w:proofErr w:type="spellStart"/>
+      <w:r>
+        <w:t>roleManager</w:t>
+      </w:r>
+      <w:proofErr w:type="spellEnd"/>
+      <w:r>
+        <w:t xml:space="preserve"> </w:t>
+      </w:r>
+      <w:r>
+        <w:t xml:space="preserve">enabled </w:t>
+      </w:r>
+      <w:r>
+        <w:t>to “</w:t>
+      </w:r>
+      <w:r>
+        <w:t>True</w:t>
+      </w:r>
+      <w:r>
+        <w:t>” and authentication mode to “</w:t>
+      </w:r>
+      <w:r>
+        <w:t>Forms</w:t>
+      </w:r>
+      <w:r>
+        <w:t>”</w:t>
+      </w:r>
+      <w:r>
+        <w:t xml:space="preserve">. </w:t>
+      </w:r>
+      <w:r>
+        <w:t xml:space="preserve">To </w:t>
+      </w:r>
+      <w:r>
+        <w:t>disable</w:t>
+      </w:r>
+      <w:r>
+        <w:t xml:space="preserve"> security set </w:t>
+      </w:r>
+      <w:proofErr w:type="spellStart"/>
+      <w:r>
+        <w:t>roleManager</w:t>
+      </w:r>
+      <w:proofErr w:type="spellEnd"/>
+      <w:r>
+        <w:t xml:space="preserve"> </w:t>
+      </w:r>
+      <w:r>
+        <w:t>enabled</w:t>
+      </w:r>
+      <w:r>
+        <w:t xml:space="preserve"> to “</w:t>
+      </w:r>
+      <w:r>
+        <w:t>False</w:t>
+      </w:r>
+      <w:r>
+        <w:t>” and authentication mode to “</w:t>
+      </w:r>
+      <w:r>
+        <w:t>None</w:t>
+      </w:r>
+      <w:r>
+        <w:t>”.</w:t>
+      </w:r>
+    </w:p>
+    <w:p>
+      <w:pPr>
+        <w:autoSpaceDE w:val="0"/>
+        <w:autoSpaceDN w:val="0"/>
+        <w:adjustRightInd w:val="0"/>
+        <w:spacing w:after="0" w:line="240" w:lineRule="auto"/>
+        <w:rPr>
+          <w:rFonts w:ascii="Consolas" w:hAnsi="Consolas" w:cs="Consolas"/>
+          <w:sz w:val="19"/>
+          <w:szCs w:val="19"/>
+        </w:rPr>
+      </w:pPr>
+      <w:r>
+        <w:rPr>
+          <w:rFonts w:ascii="Consolas" w:hAnsi="Consolas" w:cs="Consolas"/>
+          <w:color w:val="0000FF"/>
+          <w:sz w:val="19"/>
+          <w:szCs w:val="19"/>
+        </w:rPr>
+        <w:t>&lt;</w:t>
+      </w:r>
+      <w:proofErr w:type="spellStart"/>
+      <w:r>
+        <w:rPr>
+          <w:rFonts w:ascii="Consolas" w:hAnsi="Consolas" w:cs="Consolas"/>
+          <w:color w:val="A31515"/>
+          <w:sz w:val="19"/>
+          <w:szCs w:val="19"/>
+        </w:rPr>
+        <w:t>roleManager</w:t>
+      </w:r>
+      <w:proofErr w:type="spellEnd"/>
+      <w:r>
+        <w:rPr>
+          <w:rFonts w:ascii="Consolas" w:hAnsi="Consolas" w:cs="Consolas"/>
+          <w:color w:val="0000FF"/>
+          <w:sz w:val="19"/>
+          <w:szCs w:val="19"/>
+        </w:rPr>
+        <w:t xml:space="preserve"> </w:t>
+      </w:r>
+      <w:r>
+        <w:rPr>
+          <w:rFonts w:ascii="Consolas" w:hAnsi="Consolas" w:cs="Consolas"/>
+          <w:color w:val="FF0000"/>
+          <w:sz w:val="19"/>
+          <w:szCs w:val="19"/>
+          <w:highlight w:val="yellow"/>
+        </w:rPr>
+        <w:t>enabled</w:t>
+      </w:r>
+      <w:r>
+        <w:rPr>
+          <w:rFonts w:ascii="Consolas" w:hAnsi="Consolas" w:cs="Consolas"/>
+          <w:color w:val="0000FF"/>
+          <w:sz w:val="19"/>
+          <w:szCs w:val="19"/>
+          <w:highlight w:val="yellow"/>
+        </w:rPr>
+        <w:t>=</w:t>
+      </w:r>
+      <w:r>
+        <w:rPr>
+          <w:rFonts w:ascii="Consolas" w:hAnsi="Consolas" w:cs="Consolas"/>
+          <w:sz w:val="19"/>
+          <w:szCs w:val="19"/>
+          <w:highlight w:val="yellow"/>
+        </w:rPr>
+        <w:t>"</w:t>
+      </w:r>
+      <w:r>
+        <w:rPr>
+          <w:rFonts w:ascii="Consolas" w:hAnsi="Consolas" w:cs="Consolas"/>
+          <w:color w:val="0000FF"/>
+          <w:sz w:val="19"/>
+          <w:szCs w:val="19"/>
+          <w:highlight w:val="yellow"/>
+        </w:rPr>
+        <w:t>True</w:t>
+      </w:r>
+      <w:r>
+        <w:rPr>
+          <w:rFonts w:ascii="Consolas" w:hAnsi="Consolas" w:cs="Consolas"/>
+          <w:sz w:val="19"/>
+          <w:szCs w:val="19"/>
+          <w:highlight w:val="yellow"/>
+        </w:rPr>
+        <w:t>"</w:t>
+      </w:r>
+      <w:r>
+        <w:rPr>
+          <w:rFonts w:ascii="Consolas" w:hAnsi="Consolas" w:cs="Consolas"/>
+          <w:color w:val="0000FF"/>
+          <w:sz w:val="19"/>
+          <w:szCs w:val="19"/>
+        </w:rPr>
+        <w:t>&gt;</w:t>
+      </w:r>
+    </w:p>
+    <w:p>
+      <w:pPr>
+        <w:autoSpaceDE w:val="0"/>
+        <w:autoSpaceDN w:val="0"/>
+        <w:adjustRightInd w:val="0"/>
+        <w:spacing w:after="0" w:line="240" w:lineRule="auto"/>
+        <w:rPr>
+          <w:rFonts w:ascii="Consolas" w:hAnsi="Consolas" w:cs="Consolas"/>
+          <w:sz w:val="19"/>
+          <w:szCs w:val="19"/>
+        </w:rPr>
+      </w:pPr>
+      <w:r>
+        <w:rPr>
+          <w:rFonts w:ascii="Consolas" w:hAnsi="Consolas" w:cs="Consolas"/>
+          <w:sz w:val="19"/>
+          <w:szCs w:val="19"/>
+        </w:rPr>
+        <w:t xml:space="preserve">  </w:t>
+      </w:r>
+      <w:r>
+        <w:rPr>
+          <w:rFonts w:ascii="Consolas" w:hAnsi="Consolas" w:cs="Consolas"/>
+          <w:color w:val="0000FF"/>
+          <w:sz w:val="19"/>
+          <w:szCs w:val="19"/>
+        </w:rPr>
+        <w:t>&lt;</w:t>
+      </w:r>
+      <w:proofErr w:type="gramStart"/>
+      <w:r>
+        <w:rPr>
+          <w:rFonts w:ascii="Consolas" w:hAnsi="Consolas" w:cs="Consolas"/>
+          <w:color w:val="A31515"/>
+          <w:sz w:val="19"/>
+          <w:szCs w:val="19"/>
+        </w:rPr>
+        <w:t>providers</w:t>
+      </w:r>
+      <w:proofErr w:type="gramEnd"/>
+      <w:r>
+        <w:rPr>
+          <w:rFonts w:ascii="Consolas" w:hAnsi="Consolas" w:cs="Consolas"/>
+          <w:color w:val="0000FF"/>
+          <w:sz w:val="19"/>
+          <w:szCs w:val="19"/>
+        </w:rPr>
+        <w:t>&gt;</w:t>
+      </w:r>
+    </w:p>
+    <w:p>
+      <w:pPr>
+        <w:autoSpaceDE w:val="0"/>
+        <w:autoSpaceDN w:val="0"/>
+        <w:adjustRightInd w:val="0"/>
+        <w:spacing w:after="0" w:line="240" w:lineRule="auto"/>
+        <w:rPr>
+          <w:rFonts w:ascii="Consolas" w:hAnsi="Consolas" w:cs="Consolas"/>
+          <w:sz w:val="19"/>
+          <w:szCs w:val="19"/>
+        </w:rPr>
+      </w:pPr>
+      <w:r>
+        <w:rPr>
+          <w:rFonts w:ascii="Consolas" w:hAnsi="Consolas" w:cs="Consolas"/>
+          <w:sz w:val="19"/>
+          <w:szCs w:val="19"/>
+        </w:rPr>
+        <w:t xml:space="preserve">    </w:t>
+      </w:r>
+      <w:r>
+        <w:rPr>
+          <w:rFonts w:ascii="Consolas" w:hAnsi="Consolas" w:cs="Consolas"/>
+          <w:color w:val="0000FF"/>
+          <w:sz w:val="19"/>
+          <w:szCs w:val="19"/>
+        </w:rPr>
+        <w:t>&lt;</w:t>
+      </w:r>
+      <w:r>
+        <w:rPr>
+          <w:rFonts w:ascii="Consolas" w:hAnsi="Consolas" w:cs="Consolas"/>
+          <w:color w:val="A31515"/>
+          <w:sz w:val="19"/>
+          <w:szCs w:val="19"/>
+        </w:rPr>
+        <w:t>clear</w:t>
+      </w:r>
+      <w:r>
+        <w:rPr>
+          <w:rFonts w:ascii="Consolas" w:hAnsi="Consolas" w:cs="Consolas"/>
+          <w:color w:val="0000FF"/>
+          <w:sz w:val="19"/>
+          <w:szCs w:val="19"/>
+        </w:rPr>
+        <w:t>/&gt;</w:t>
+      </w:r>
+    </w:p>
+    <w:p>
+      <w:pPr>
+        <w:autoSpaceDE w:val="0"/>
+        <w:autoSpaceDN w:val="0"/>
+        <w:adjustRightInd w:val="0"/>
+        <w:spacing w:after="0" w:line="240" w:lineRule="auto"/>
+        <w:rPr>
+          <w:rFonts w:ascii="Consolas" w:hAnsi="Consolas" w:cs="Consolas"/>
+          <w:sz w:val="19"/>
+          <w:szCs w:val="19"/>
+        </w:rPr>
+      </w:pPr>
+      <w:r>
+        <w:rPr>
+          <w:rFonts w:ascii="Consolas" w:hAnsi="Consolas" w:cs="Consolas"/>
+          <w:color w:val="0000FF"/>
+          <w:sz w:val="19"/>
+          <w:szCs w:val="19"/>
+        </w:rPr>
+        <w:t xml:space="preserve">   </w:t>
+      </w:r>
+      <w:r>
+        <w:rPr>
+          <w:rFonts w:ascii="Consolas" w:hAnsi="Consolas" w:cs="Consolas"/>
+          <w:color w:val="0000FF"/>
+          <w:sz w:val="19"/>
+          <w:szCs w:val="19"/>
+        </w:rPr>
+        <w:t>&lt;</w:t>
+      </w:r>
+      <w:r>
+        <w:rPr>
+          <w:rFonts w:ascii="Consolas" w:hAnsi="Consolas" w:cs="Consolas"/>
+          <w:color w:val="A31515"/>
+          <w:sz w:val="19"/>
+          <w:szCs w:val="19"/>
+        </w:rPr>
+        <w:t>add</w:t>
+      </w:r>
+      <w:r>
+        <w:rPr>
+          <w:rFonts w:ascii="Consolas" w:hAnsi="Consolas" w:cs="Consolas"/>
+          <w:color w:val="0000FF"/>
+          <w:sz w:val="19"/>
+          <w:szCs w:val="19"/>
+        </w:rPr>
+        <w:t xml:space="preserve"> </w:t>
+      </w:r>
+      <w:proofErr w:type="spellStart"/>
+      <w:r>
+        <w:rPr>
+          <w:rFonts w:ascii="Consolas" w:hAnsi="Consolas" w:cs="Consolas"/>
+          <w:color w:val="FF0000"/>
+          <w:sz w:val="19"/>
+          <w:szCs w:val="19"/>
+        </w:rPr>
+        <w:t>connectionStringName</w:t>
+      </w:r>
+      <w:proofErr w:type="spellEnd"/>
+      <w:r>
+        <w:rPr>
+          <w:rFonts w:ascii="Consolas" w:hAnsi="Consolas" w:cs="Consolas"/>
+          <w:color w:val="0000FF"/>
+          <w:sz w:val="19"/>
+          <w:szCs w:val="19"/>
+        </w:rPr>
+        <w:t>=</w:t>
+      </w:r>
+      <w:r>
+        <w:rPr>
+          <w:rFonts w:ascii="Consolas" w:hAnsi="Consolas" w:cs="Consolas"/>
+          <w:sz w:val="19"/>
+          <w:szCs w:val="19"/>
+        </w:rPr>
+        <w:t>"</w:t>
+      </w:r>
+      <w:r>
+        <w:rPr>
+          <w:rFonts w:ascii="Consolas" w:hAnsi="Consolas" w:cs="Consolas"/>
+          <w:color w:val="0000FF"/>
+          <w:sz w:val="19"/>
+          <w:szCs w:val="19"/>
+        </w:rPr>
+        <w:t>Elmah.Everywhere</w:t>
+      </w:r>
+      <w:r>
+        <w:rPr>
+          <w:rFonts w:ascii="Consolas" w:hAnsi="Consolas" w:cs="Consolas"/>
+          <w:sz w:val="19"/>
+          <w:szCs w:val="19"/>
+        </w:rPr>
+        <w:t>"</w:t>
+      </w:r>
+      <w:r>
+        <w:rPr>
+          <w:rFonts w:ascii="Consolas" w:hAnsi="Consolas" w:cs="Consolas"/>
+          <w:color w:val="0000FF"/>
+          <w:sz w:val="19"/>
+          <w:szCs w:val="19"/>
+        </w:rPr>
+        <w:t xml:space="preserve"> </w:t>
+      </w:r>
+      <w:r>
+        <w:rPr>
+          <w:rFonts w:ascii="Consolas" w:hAnsi="Consolas" w:cs="Consolas"/>
+          <w:color w:val="FF0000"/>
+          <w:sz w:val="19"/>
+          <w:szCs w:val="19"/>
+        </w:rPr>
+        <w:t>name</w:t>
+      </w:r>
+      <w:r>
+        <w:rPr>
+          <w:rFonts w:ascii="Consolas" w:hAnsi="Consolas" w:cs="Consolas"/>
+          <w:color w:val="0000FF"/>
+          <w:sz w:val="19"/>
+          <w:szCs w:val="19"/>
+        </w:rPr>
+        <w:t>=</w:t>
+      </w:r>
+      <w:r>
+        <w:rPr>
+          <w:rFonts w:ascii="Consolas" w:hAnsi="Consolas" w:cs="Consolas"/>
+          <w:sz w:val="19"/>
+          <w:szCs w:val="19"/>
+        </w:rPr>
+        <w:t>"</w:t>
+      </w:r>
+      <w:proofErr w:type="spellStart"/>
+      <w:r>
+        <w:rPr>
+          <w:rFonts w:ascii="Consolas" w:hAnsi="Consolas" w:cs="Consolas"/>
+          <w:color w:val="0000FF"/>
+          <w:sz w:val="19"/>
+          <w:szCs w:val="19"/>
+        </w:rPr>
+        <w:t>AspNetSqlRoleProvider</w:t>
+      </w:r>
+      <w:proofErr w:type="spellEnd"/>
+      <w:r>
+        <w:rPr>
+          <w:rFonts w:ascii="Consolas" w:hAnsi="Consolas" w:cs="Consolas"/>
+          <w:sz w:val="19"/>
+          <w:szCs w:val="19"/>
+        </w:rPr>
+        <w:t>"</w:t>
+      </w:r>
+      <w:r>
+        <w:rPr>
+          <w:rFonts w:ascii="Consolas" w:hAnsi="Consolas" w:cs="Consolas"/>
+          <w:sz w:val="19"/>
+          <w:szCs w:val="19"/>
+        </w:rPr>
+        <w:t xml:space="preserve"> </w:t>
+      </w:r>
+      <w:r>
+        <w:rPr>
+          <w:rFonts w:ascii="Consolas" w:hAnsi="Consolas" w:cs="Consolas"/>
+          <w:color w:val="FF0000"/>
+          <w:sz w:val="19"/>
+          <w:szCs w:val="19"/>
+        </w:rPr>
+        <w:t>type</w:t>
+      </w:r>
+      <w:r>
+        <w:rPr>
+          <w:rFonts w:ascii="Consolas" w:hAnsi="Consolas" w:cs="Consolas"/>
+          <w:color w:val="0000FF"/>
+          <w:sz w:val="19"/>
+          <w:szCs w:val="19"/>
+        </w:rPr>
+        <w:t>=</w:t>
+      </w:r>
+      <w:r>
+        <w:rPr>
+          <w:rFonts w:ascii="Consolas" w:hAnsi="Consolas" w:cs="Consolas"/>
+          <w:sz w:val="19"/>
+          <w:szCs w:val="19"/>
+        </w:rPr>
+        <w:t>"</w:t>
+      </w:r>
+      <w:proofErr w:type="spellStart"/>
+      <w:r>
+        <w:rPr>
+          <w:rFonts w:ascii="Consolas" w:hAnsi="Consolas" w:cs="Consolas"/>
+          <w:color w:val="0000FF"/>
+          <w:sz w:val="19"/>
+          <w:szCs w:val="19"/>
+        </w:rPr>
+        <w:t>System.Web.Security.SqlRoleProvider</w:t>
+      </w:r>
+      <w:proofErr w:type="spellEnd"/>
+      <w:r>
+        <w:rPr>
+          <w:rFonts w:ascii="Consolas" w:hAnsi="Consolas" w:cs="Consolas"/>
+          <w:sz w:val="19"/>
+          <w:szCs w:val="19"/>
+        </w:rPr>
+        <w:t>"</w:t>
+      </w:r>
+      <w:r>
+        <w:rPr>
+          <w:rFonts w:ascii="Consolas" w:hAnsi="Consolas" w:cs="Consolas"/>
+          <w:color w:val="0000FF"/>
+          <w:sz w:val="19"/>
+          <w:szCs w:val="19"/>
+        </w:rPr>
+        <w:t xml:space="preserve"> </w:t>
+      </w:r>
+      <w:proofErr w:type="spellStart"/>
+      <w:r>
+        <w:rPr>
+          <w:rFonts w:ascii="Consolas" w:hAnsi="Consolas" w:cs="Consolas"/>
+          <w:color w:val="FF0000"/>
+          <w:sz w:val="19"/>
+          <w:szCs w:val="19"/>
+        </w:rPr>
+        <w:t>applicationName</w:t>
+      </w:r>
+      <w:proofErr w:type="spellEnd"/>
+      <w:r>
+        <w:rPr>
+          <w:rFonts w:ascii="Consolas" w:hAnsi="Consolas" w:cs="Consolas"/>
+          <w:color w:val="0000FF"/>
+          <w:sz w:val="19"/>
+          <w:szCs w:val="19"/>
+        </w:rPr>
+        <w:t>=</w:t>
+      </w:r>
+      <w:r>
+        <w:rPr>
+          <w:rFonts w:ascii="Consolas" w:hAnsi="Consolas" w:cs="Consolas"/>
+          <w:sz w:val="19"/>
+          <w:szCs w:val="19"/>
+        </w:rPr>
+        <w:t>"</w:t>
+      </w:r>
+      <w:r>
+        <w:rPr>
+          <w:rFonts w:ascii="Consolas" w:hAnsi="Consolas" w:cs="Consolas"/>
+          <w:color w:val="0000FF"/>
+          <w:sz w:val="19"/>
+          <w:szCs w:val="19"/>
+        </w:rPr>
+        <w:t>/</w:t>
+      </w:r>
+      <w:r>
+        <w:rPr>
+          <w:rFonts w:ascii="Consolas" w:hAnsi="Consolas" w:cs="Consolas"/>
+          <w:sz w:val="19"/>
+          <w:szCs w:val="19"/>
+        </w:rPr>
+        <w:t>"</w:t>
+      </w:r>
+      <w:r>
+        <w:rPr>
+          <w:rFonts w:ascii="Consolas" w:hAnsi="Consolas" w:cs="Consolas"/>
+          <w:color w:val="0000FF"/>
+          <w:sz w:val="19"/>
+          <w:szCs w:val="19"/>
+        </w:rPr>
+        <w:t>/&gt;</w:t>
+      </w:r>
+    </w:p>
+    <w:p>
+      <w:pPr>
+        <w:autoSpaceDE w:val="0"/>
+        <w:autoSpaceDN w:val="0"/>
+        <w:adjustRightInd w:val="0"/>
+        <w:spacing w:after="0" w:line="240" w:lineRule="auto"/>
+        <w:rPr>
+          <w:rFonts w:ascii="Consolas" w:hAnsi="Consolas" w:cs="Consolas"/>
+          <w:sz w:val="19"/>
+          <w:szCs w:val="19"/>
+        </w:rPr>
+      </w:pPr>
+      <w:r>
+        <w:rPr>
+          <w:rFonts w:ascii="Consolas" w:hAnsi="Consolas" w:cs="Consolas"/>
+          <w:color w:val="0000FF"/>
+          <w:sz w:val="19"/>
+          <w:szCs w:val="19"/>
+        </w:rPr>
+        <w:t xml:space="preserve">  </w:t>
+      </w:r>
+      <w:r>
+        <w:rPr>
+          <w:rFonts w:ascii="Consolas" w:hAnsi="Consolas" w:cs="Consolas"/>
+          <w:color w:val="0000FF"/>
+          <w:sz w:val="19"/>
+          <w:szCs w:val="19"/>
+        </w:rPr>
+        <w:t>&lt;/</w:t>
+      </w:r>
+      <w:r>
+        <w:rPr>
+          <w:rFonts w:ascii="Consolas" w:hAnsi="Consolas" w:cs="Consolas"/>
+          <w:color w:val="A31515"/>
+          <w:sz w:val="19"/>
+          <w:szCs w:val="19"/>
+        </w:rPr>
+        <w:t>providers</w:t>
+      </w:r>
+      <w:r>
+        <w:rPr>
+          <w:rFonts w:ascii="Consolas" w:hAnsi="Consolas" w:cs="Consolas"/>
+          <w:color w:val="0000FF"/>
+          <w:sz w:val="19"/>
+          <w:szCs w:val="19"/>
+        </w:rPr>
+        <w:t>&gt;</w:t>
+      </w:r>
+    </w:p>
+    <w:p>
+      <w:pPr>
+        <w:autoSpaceDE w:val="0"/>
+        <w:autoSpaceDN w:val="0"/>
+        <w:adjustRightInd w:val="0"/>
+        <w:spacing w:after="0" w:line="240" w:lineRule="auto"/>
+        <w:rPr>
+          <w:rFonts w:ascii="Consolas" w:hAnsi="Consolas" w:cs="Consolas"/>
+          <w:color w:val="0000FF"/>
+          <w:sz w:val="19"/>
+          <w:szCs w:val="19"/>
+        </w:rPr>
+      </w:pPr>
+      <w:r>
+        <w:rPr>
+          <w:rFonts w:ascii="Consolas" w:hAnsi="Consolas" w:cs="Consolas"/>
+          <w:color w:val="0000FF"/>
+          <w:sz w:val="19"/>
+          <w:szCs w:val="19"/>
+        </w:rPr>
+        <w:t>&lt;/</w:t>
+      </w:r>
+      <w:proofErr w:type="spellStart"/>
+      <w:r>
+        <w:rPr>
+          <w:rFonts w:ascii="Consolas" w:hAnsi="Consolas" w:cs="Consolas"/>
+          <w:color w:val="A31515"/>
+          <w:sz w:val="19"/>
+          <w:szCs w:val="19"/>
+        </w:rPr>
+        <w:t>roleManager</w:t>
+      </w:r>
+      <w:proofErr w:type="spellEnd"/>
+      <w:r>
+        <w:rPr>
+          <w:rFonts w:ascii="Consolas" w:hAnsi="Consolas" w:cs="Consolas"/>
+          <w:color w:val="0000FF"/>
+          <w:sz w:val="19"/>
+          <w:szCs w:val="19"/>
+        </w:rPr>
+        <w:t>&gt;</w:t>
+      </w:r>
+    </w:p>
+    <w:p>
+      <w:pPr>
+        <w:autoSpaceDE w:val="0"/>
+        <w:autoSpaceDN w:val="0"/>
+        <w:adjustRightInd w:val="0"/>
+        <w:spacing w:after="0" w:line="240" w:lineRule="auto"/>
+        <w:rPr>
+          <w:rFonts w:ascii="Consolas" w:hAnsi="Consolas" w:cs="Consolas"/>
+          <w:color w:val="0000FF"/>
+          <w:sz w:val="19"/>
+          <w:szCs w:val="19"/>
+        </w:rPr>
+      </w:pPr>
+    </w:p>
+    <w:p>
+      <w:pPr>
+        <w:autoSpaceDE w:val="0"/>
+        <w:autoSpaceDN w:val="0"/>
+        <w:adjustRightInd w:val="0"/>
+        <w:spacing w:after="0" w:line="240" w:lineRule="auto"/>
+        <w:rPr>
+          <w:rFonts w:ascii="Consolas" w:hAnsi="Consolas" w:cs="Consolas"/>
+          <w:sz w:val="19"/>
+          <w:szCs w:val="19"/>
+        </w:rPr>
+      </w:pPr>
+      <w:r>
+        <w:rPr>
+          <w:rFonts w:ascii="Consolas" w:hAnsi="Consolas" w:cs="Consolas"/>
+          <w:color w:val="0000FF"/>
+          <w:sz w:val="19"/>
+          <w:szCs w:val="19"/>
+        </w:rPr>
+        <w:t>&lt;</w:t>
+      </w:r>
+      <w:r>
+        <w:rPr>
+          <w:rFonts w:ascii="Consolas" w:hAnsi="Consolas" w:cs="Consolas"/>
+          <w:color w:val="A31515"/>
+          <w:sz w:val="19"/>
+          <w:szCs w:val="19"/>
+        </w:rPr>
+        <w:t>authentication</w:t>
+      </w:r>
+      <w:r>
+        <w:rPr>
+          <w:rFonts w:ascii="Consolas" w:hAnsi="Consolas" w:cs="Consolas"/>
+          <w:color w:val="0000FF"/>
+          <w:sz w:val="19"/>
+          <w:szCs w:val="19"/>
+        </w:rPr>
+        <w:t xml:space="preserve"> </w:t>
+      </w:r>
+      <w:r>
+        <w:rPr>
+          <w:rFonts w:ascii="Consolas" w:hAnsi="Consolas" w:cs="Consolas"/>
+          <w:color w:val="FF0000"/>
+          <w:sz w:val="19"/>
+          <w:szCs w:val="19"/>
+          <w:highlight w:val="yellow"/>
+        </w:rPr>
+        <w:t>mode</w:t>
+      </w:r>
+      <w:r>
+        <w:rPr>
+          <w:rFonts w:ascii="Consolas" w:hAnsi="Consolas" w:cs="Consolas"/>
+          <w:color w:val="0000FF"/>
+          <w:sz w:val="19"/>
+          <w:szCs w:val="19"/>
+          <w:highlight w:val="yellow"/>
+        </w:rPr>
+        <w:t>=</w:t>
+      </w:r>
+      <w:r>
+        <w:rPr>
+          <w:rFonts w:ascii="Consolas" w:hAnsi="Consolas" w:cs="Consolas"/>
+          <w:sz w:val="19"/>
+          <w:szCs w:val="19"/>
+          <w:highlight w:val="yellow"/>
+        </w:rPr>
+        <w:t>"</w:t>
+      </w:r>
+      <w:r>
+        <w:rPr>
+          <w:rFonts w:ascii="Consolas" w:hAnsi="Consolas" w:cs="Consolas"/>
+          <w:color w:val="0000FF"/>
+          <w:sz w:val="19"/>
+          <w:szCs w:val="19"/>
+          <w:highlight w:val="yellow"/>
+        </w:rPr>
+        <w:t>Forms</w:t>
+      </w:r>
+      <w:r>
+        <w:rPr>
+          <w:rFonts w:ascii="Consolas" w:hAnsi="Consolas" w:cs="Consolas"/>
+          <w:sz w:val="19"/>
+          <w:szCs w:val="19"/>
+          <w:highlight w:val="yellow"/>
+        </w:rPr>
+        <w:t>"</w:t>
+      </w:r>
+      <w:r>
+        <w:rPr>
+          <w:rFonts w:ascii="Consolas" w:hAnsi="Consolas" w:cs="Consolas"/>
+          <w:color w:val="0000FF"/>
+          <w:sz w:val="19"/>
+          <w:szCs w:val="19"/>
+          <w:highlight w:val="yellow"/>
+        </w:rPr>
+        <w:t>&gt;</w:t>
+      </w:r>
+    </w:p>
+    <w:p>
+      <w:pPr>
+        <w:autoSpaceDE w:val="0"/>
+        <w:autoSpaceDN w:val="0"/>
+        <w:adjustRightInd w:val="0"/>
+        <w:spacing w:after="0" w:line="240" w:lineRule="auto"/>
+        <w:rPr>
+          <w:rFonts w:ascii="Consolas" w:hAnsi="Consolas" w:cs="Consolas"/>
+          <w:sz w:val="19"/>
+          <w:szCs w:val="19"/>
+        </w:rPr>
+      </w:pPr>
+      <w:r>
+        <w:rPr>
+          <w:rFonts w:ascii="Consolas" w:hAnsi="Consolas" w:cs="Consolas"/>
+          <w:sz w:val="19"/>
+          <w:szCs w:val="19"/>
+        </w:rPr>
+        <w:t xml:space="preserve">  </w:t>
+      </w:r>
+      <w:r>
+        <w:rPr>
+          <w:rFonts w:ascii="Consolas" w:hAnsi="Consolas" w:cs="Consolas"/>
+          <w:color w:val="0000FF"/>
+          <w:sz w:val="19"/>
+          <w:szCs w:val="19"/>
+        </w:rPr>
+        <w:t>&lt;</w:t>
+      </w:r>
+      <w:r>
+        <w:rPr>
+          <w:rFonts w:ascii="Consolas" w:hAnsi="Consolas" w:cs="Consolas"/>
+          <w:color w:val="A31515"/>
+          <w:sz w:val="19"/>
+          <w:szCs w:val="19"/>
+        </w:rPr>
+        <w:t>forms</w:t>
+      </w:r>
+      <w:r>
+        <w:rPr>
+          <w:rFonts w:ascii="Consolas" w:hAnsi="Consolas" w:cs="Consolas"/>
+          <w:color w:val="0000FF"/>
+          <w:sz w:val="19"/>
+          <w:szCs w:val="19"/>
+        </w:rPr>
+        <w:t xml:space="preserve"> </w:t>
+      </w:r>
+      <w:proofErr w:type="spellStart"/>
+      <w:r>
+        <w:rPr>
+          <w:rFonts w:ascii="Consolas" w:hAnsi="Consolas" w:cs="Consolas"/>
+          <w:color w:val="FF0000"/>
+          <w:sz w:val="19"/>
+          <w:szCs w:val="19"/>
+        </w:rPr>
+        <w:t>loginUrl</w:t>
+      </w:r>
+      <w:proofErr w:type="spellEnd"/>
+      <w:r>
+        <w:rPr>
+          <w:rFonts w:ascii="Consolas" w:hAnsi="Consolas" w:cs="Consolas"/>
+          <w:color w:val="0000FF"/>
+          <w:sz w:val="19"/>
+          <w:szCs w:val="19"/>
+        </w:rPr>
+        <w:t>=</w:t>
+      </w:r>
+      <w:r>
+        <w:rPr>
+          <w:rFonts w:ascii="Consolas" w:hAnsi="Consolas" w:cs="Consolas"/>
+          <w:sz w:val="19"/>
+          <w:szCs w:val="19"/>
+        </w:rPr>
+        <w:t>"</w:t>
+      </w:r>
+      <w:r>
+        <w:rPr>
+          <w:rFonts w:ascii="Consolas" w:hAnsi="Consolas" w:cs="Consolas"/>
+          <w:color w:val="0000FF"/>
+          <w:sz w:val="19"/>
+          <w:szCs w:val="19"/>
+        </w:rPr>
+        <w:t>~/Account/</w:t>
+      </w:r>
+      <w:proofErr w:type="spellStart"/>
+      <w:r>
+        <w:rPr>
+          <w:rFonts w:ascii="Consolas" w:hAnsi="Consolas" w:cs="Consolas"/>
+          <w:color w:val="0000FF"/>
+          <w:sz w:val="19"/>
+          <w:szCs w:val="19"/>
+        </w:rPr>
+        <w:t>LogOn</w:t>
+      </w:r>
+      <w:proofErr w:type="spellEnd"/>
+      <w:r>
+        <w:rPr>
+          <w:rFonts w:ascii="Consolas" w:hAnsi="Consolas" w:cs="Consolas"/>
+          <w:sz w:val="19"/>
+          <w:szCs w:val="19"/>
+        </w:rPr>
+        <w:t>"</w:t>
+      </w:r>
+      <w:r>
+        <w:rPr>
+          <w:rFonts w:ascii="Consolas" w:hAnsi="Consolas" w:cs="Consolas"/>
+          <w:color w:val="0000FF"/>
+          <w:sz w:val="19"/>
+          <w:szCs w:val="19"/>
+        </w:rPr>
+        <w:t xml:space="preserve"> </w:t>
+      </w:r>
+      <w:r>
+        <w:rPr>
+          <w:rFonts w:ascii="Consolas" w:hAnsi="Consolas" w:cs="Consolas"/>
+          <w:color w:val="FF0000"/>
+          <w:sz w:val="19"/>
+          <w:szCs w:val="19"/>
+        </w:rPr>
+        <w:t>timeout</w:t>
+      </w:r>
+      <w:r>
+        <w:rPr>
+          <w:rFonts w:ascii="Consolas" w:hAnsi="Consolas" w:cs="Consolas"/>
+          <w:color w:val="0000FF"/>
+          <w:sz w:val="19"/>
+          <w:szCs w:val="19"/>
+        </w:rPr>
+        <w:t>=</w:t>
+      </w:r>
+      <w:r>
+        <w:rPr>
+          <w:rFonts w:ascii="Consolas" w:hAnsi="Consolas" w:cs="Consolas"/>
+          <w:sz w:val="19"/>
+          <w:szCs w:val="19"/>
+        </w:rPr>
+        <w:t>"</w:t>
+      </w:r>
+      <w:r>
+        <w:rPr>
+          <w:rFonts w:ascii="Consolas" w:hAnsi="Consolas" w:cs="Consolas"/>
+          <w:color w:val="0000FF"/>
+          <w:sz w:val="19"/>
+          <w:szCs w:val="19"/>
+        </w:rPr>
+        <w:t>2880</w:t>
+      </w:r>
+      <w:r>
+        <w:rPr>
+          <w:rFonts w:ascii="Consolas" w:hAnsi="Consolas" w:cs="Consolas"/>
+          <w:sz w:val="19"/>
+          <w:szCs w:val="19"/>
+        </w:rPr>
+        <w:t>"</w:t>
+      </w:r>
+      <w:r>
+        <w:rPr>
+          <w:rFonts w:ascii="Consolas" w:hAnsi="Consolas" w:cs="Consolas"/>
+          <w:color w:val="0000FF"/>
+          <w:sz w:val="19"/>
+          <w:szCs w:val="19"/>
+        </w:rPr>
+        <w:t>/&gt;</w:t>
+      </w:r>
+    </w:p>
+    <w:p>
+      <w:pPr>
+        <w:autoSpaceDE w:val="0"/>
+        <w:autoSpaceDN w:val="0"/>
+        <w:adjustRightInd w:val="0"/>
+        <w:spacing w:after="0" w:line="240" w:lineRule="auto"/>
+        <w:rPr>
+          <w:rFonts w:ascii="Consolas" w:hAnsi="Consolas" w:cs="Consolas"/>
+          <w:color w:val="0000FF"/>
+          <w:sz w:val="19"/>
+          <w:szCs w:val="19"/>
+        </w:rPr>
+      </w:pPr>
+      <w:r>
+        <w:rPr>
+          <w:rFonts w:ascii="Consolas" w:hAnsi="Consolas" w:cs="Consolas"/>
+          <w:color w:val="0000FF"/>
+          <w:sz w:val="19"/>
+          <w:szCs w:val="19"/>
+        </w:rPr>
+        <w:t>&lt;/</w:t>
+      </w:r>
+      <w:r>
+        <w:rPr>
+          <w:rFonts w:ascii="Consolas" w:hAnsi="Consolas" w:cs="Consolas"/>
+          <w:color w:val="A31515"/>
+          <w:sz w:val="19"/>
+          <w:szCs w:val="19"/>
+        </w:rPr>
+        <w:t>authentication</w:t>
+      </w:r>
+      <w:r>
+        <w:rPr>
+          <w:rFonts w:ascii="Consolas" w:hAnsi="Consolas" w:cs="Consolas"/>
+          <w:color w:val="0000FF"/>
+          <w:sz w:val="19"/>
+          <w:szCs w:val="19"/>
+        </w:rPr>
+        <w:t>&gt;</w:t>
+      </w:r>
+    </w:p>
+    <w:p>
+      <w:pPr>
+        <w:autoSpaceDE w:val="0"/>
+        <w:autoSpaceDN w:val="0"/>
+        <w:adjustRightInd w:val="0"/>
+        <w:spacing w:after="0" w:line="240" w:lineRule="auto"/>
+        <w:rPr>
+          <w:rFonts w:ascii="Consolas" w:hAnsi="Consolas" w:cs="Consolas"/>
+          <w:color w:val="0000FF"/>
           <w:sz w:val="19"/>
           <w:szCs w:val="19"/>
         </w:rPr>
@@ -5669,8 +6674,124 @@
       </w:rPr>
     </w:lvl>
   </w:abstractNum>
+  <w:abstractNum w:abstractNumId="1">
+    <w:nsid w:val="5E8A13C6"/>
+    <w:multiLevelType w:val="hybridMultilevel"/>
+    <w:tmpl w:val="A7E21F9E"/>
+    <w:lvl w:ilvl="0" w:tplc="0C090001">
+      <w:start w:val="1"/>
+      <w:numFmt w:val="bullet"/>
+      <w:lvlText w:val=""/>
+      <w:lvlJc w:val="left"/>
+      <w:pPr>
+        <w:ind w:left="720" w:hanging="360"/>
+      </w:pPr>
+      <w:rPr>
+        <w:rFonts w:ascii="Symbol" w:hAnsi="Symbol" w:hint="default"/>
+      </w:rPr>
+    </w:lvl>
+    <w:lvl w:ilvl="1" w:tplc="0C090003" w:tentative="1">
+      <w:start w:val="1"/>
+      <w:numFmt w:val="bullet"/>
+      <w:lvlText w:val="o"/>
+      <w:lvlJc w:val="left"/>
+      <w:pPr>
+        <w:ind w:left="1440" w:hanging="360"/>
+      </w:pPr>
+      <w:rPr>
+        <w:rFonts w:ascii="Courier New" w:hAnsi="Courier New" w:cs="Courier New" w:hint="default"/>
+      </w:rPr>
+    </w:lvl>
+    <w:lvl w:ilvl="2" w:tplc="0C090005" w:tentative="1">
+      <w:start w:val="1"/>
+      <w:numFmt w:val="bullet"/>
+      <w:lvlText w:val=""/>
+      <w:lvlJc w:val="left"/>
+      <w:pPr>
+        <w:ind w:left="2160" w:hanging="360"/>
+      </w:pPr>
+      <w:rPr>
+        <w:rFonts w:ascii="Wingdings" w:hAnsi="Wingdings" w:hint="default"/>
+      </w:rPr>
+    </w:lvl>
+    <w:lvl w:ilvl="3" w:tplc="0C090001" w:tentative="1">
+      <w:start w:val="1"/>
+      <w:numFmt w:val="bullet"/>
+      <w:lvlText w:val=""/>
+      <w:lvlJc w:val="left"/>
+      <w:pPr>
+        <w:ind w:left="2880" w:hanging="360"/>
+      </w:pPr>
+      <w:rPr>
+        <w:rFonts w:ascii="Symbol" w:hAnsi="Symbol" w:hint="default"/>
+      </w:rPr>
+    </w:lvl>
+    <w:lvl w:ilvl="4" w:tplc="0C090003" w:tentative="1">
+      <w:start w:val="1"/>
+      <w:numFmt w:val="bullet"/>
+      <w:lvlText w:val="o"/>
+      <w:lvlJc w:val="left"/>
+      <w:pPr>
+        <w:ind w:left="3600" w:hanging="360"/>
+      </w:pPr>
+      <w:rPr>
+        <w:rFonts w:ascii="Courier New" w:hAnsi="Courier New" w:cs="Courier New" w:hint="default"/>
+      </w:rPr>
+    </w:lvl>
+    <w:lvl w:ilvl="5" w:tplc="0C090005" w:tentative="1">
+      <w:start w:val="1"/>
+      <w:numFmt w:val="bullet"/>
+      <w:lvlText w:val=""/>
+      <w:lvlJc w:val="left"/>
+      <w:pPr>
+        <w:ind w:left="4320" w:hanging="360"/>
+      </w:pPr>
+      <w:rPr>
+        <w:rFonts w:ascii="Wingdings" w:hAnsi="Wingdings" w:hint="default"/>
+      </w:rPr>
+    </w:lvl>
+    <w:lvl w:ilvl="6" w:tplc="0C090001" w:tentative="1">
+      <w:start w:val="1"/>
+      <w:numFmt w:val="bullet"/>
+      <w:lvlText w:val=""/>
+      <w:lvlJc w:val="left"/>
+      <w:pPr>
+        <w:ind w:left="5040" w:hanging="360"/>
+      </w:pPr>
+      <w:rPr>
+        <w:rFonts w:ascii="Symbol" w:hAnsi="Symbol" w:hint="default"/>
+      </w:rPr>
+    </w:lvl>
+    <w:lvl w:ilvl="7" w:tplc="0C090003" w:tentative="1">
+      <w:start w:val="1"/>
+      <w:numFmt w:val="bullet"/>
+      <w:lvlText w:val="o"/>
+      <w:lvlJc w:val="left"/>
+      <w:pPr>
+        <w:ind w:left="5760" w:hanging="360"/>
+      </w:pPr>
+      <w:rPr>
+        <w:rFonts w:ascii="Courier New" w:hAnsi="Courier New" w:cs="Courier New" w:hint="default"/>
+      </w:rPr>
+    </w:lvl>
+    <w:lvl w:ilvl="8" w:tplc="0C090005" w:tentative="1">
+      <w:start w:val="1"/>
+      <w:numFmt w:val="bullet"/>
+      <w:lvlText w:val=""/>
+      <w:lvlJc w:val="left"/>
+      <w:pPr>
+        <w:ind w:left="6480" w:hanging="360"/>
+      </w:pPr>
+      <w:rPr>
+        <w:rFonts w:ascii="Wingdings" w:hAnsi="Wingdings" w:hint="default"/>
+      </w:rPr>
+    </w:lvl>
+  </w:abstractNum>
   <w:num w:numId="1">
     <w:abstractNumId w:val="0"/>
+  </w:num>
+  <w:num w:numId="2">
+    <w:abstractNumId w:val="1"/>
   </w:num>
 </w:numbering>
 </file>

</xml_diff>